<commit_message>
Deleted paragraph on electrochemical stability
</commit_message>
<xml_diff>
--- a/litreview_florencegschwend_feb2014.docx
+++ b/litreview_florencegschwend_feb2014.docx
@@ -2180,14 +2180,30 @@
       <w:r>
         <w:t xml:space="preserve">Figure </w:t>
       </w:r>
-      <w:fldSimple w:instr=" SEQ Figure \* ARABIC ">
-        <w:r>
-          <w:rPr>
-            <w:noProof/>
-          </w:rPr>
-          <w:t>1</w:t>
-        </w:r>
-      </w:fldSimple>
+      <w:r>
+        <w:fldChar w:fldCharType="begin"/>
+      </w:r>
+      <w:r>
+        <w:instrText xml:space="preserve"> SEQ Figure \* ARAB</w:instrText>
+      </w:r>
+      <w:r>
+        <w:instrText xml:space="preserve">IC </w:instrText>
+      </w:r>
+      <w:r>
+        <w:fldChar w:fldCharType="separate"/>
+      </w:r>
+      <w:r>
+        <w:rPr>
+          <w:noProof/>
+        </w:rPr>
+        <w:t>1</w:t>
+      </w:r>
+      <w:r>
+        <w:rPr>
+          <w:noProof/>
+        </w:rPr>
+        <w:fldChar w:fldCharType="end"/>
+      </w:r>
       <w:r>
         <w:t xml:space="preserve"> </w:t>
       </w:r>
@@ -2919,14 +2935,27 @@
       <w:r>
         <w:t xml:space="preserve">Figure </w:t>
       </w:r>
-      <w:fldSimple w:instr=" SEQ Figure \* ARABIC ">
-        <w:r>
-          <w:rPr>
-            <w:noProof/>
-          </w:rPr>
-          <w:t>2</w:t>
-        </w:r>
-      </w:fldSimple>
+      <w:r>
+        <w:fldChar w:fldCharType="begin"/>
+      </w:r>
+      <w:r>
+        <w:instrText xml:space="preserve"> SEQ Figure \* ARABIC </w:instrText>
+      </w:r>
+      <w:r>
+        <w:fldChar w:fldCharType="separate"/>
+      </w:r>
+      <w:r>
+        <w:rPr>
+          <w:noProof/>
+        </w:rPr>
+        <w:t>2</w:t>
+      </w:r>
+      <w:r>
+        <w:rPr>
+          <w:noProof/>
+        </w:rPr>
+        <w:fldChar w:fldCharType="end"/>
+      </w:r>
       <w:r>
         <w:t xml:space="preserve"> Common anions and </w:t>
       </w:r>
@@ -3945,90 +3974,6 @@
     </w:p>
     <w:p>
       <w:pPr>
-        <w:pStyle w:val="Heading3"/>
-        <w:numPr>
-          <w:ilvl w:val="2"/>
-          <w:numId w:val="10"/>
-        </w:numPr>
-      </w:pPr>
-      <w:bookmarkStart w:id="5" w:name="_Toc372644613"/>
-      <w:r>
-        <w:t>Electrochemical Stability</w:t>
-      </w:r>
-      <w:bookmarkEnd w:id="5"/>
-    </w:p>
-    <w:p>
-      <w:pPr>
-        <w:spacing w:line="360" w:lineRule="auto"/>
-        <w:jc w:val="both"/>
-      </w:pPr>
-      <w:r>
-        <w:t>Some ionic liquids have very good electrochemical stability.</w:t>
-      </w:r>
-      <w:r>
-        <w:fldChar w:fldCharType="begin" w:fldLock="1"/>
-      </w:r>
-      <w:r>
-        <w:instrText>ADDIN CSL_CITATION { "citationItems" : [ { "id" : "ITEM-1", "itemData" : { "ISBN" : "9783527312399", "author" : [ { "dropping-particle" : "", "family" : "Endres", "given" : "F", "non-dropping-particle" : "", "parse-names" : false, "suffix" : "" }, { "dropping-particle" : "", "family" : "MacFarlane", "given" : "D", "non-dropping-particle" : "", "parse-names" : false, "suffix" : "" }, { "dropping-particle" : "", "family" : "Abbott", "given" : "A", "non-dropping-particle" : "", "parse-names" : false, "suffix" : "" } ], "id" : "ITEM-1", "issued" : { "date-parts" : [ [ "2008" ] ] }, "note" : "Thermal decomposition T Td\nsome up to 400degC, but gradual decomposition below Td\nimportant to analyse thermal behaviour at constant T\nTd depends on water content, impurities, flow gases, vessel material\nILs with holagen anions Td 100decC lower than BF4, PF6 and NTf2\nHalogen anion functioning as nucleophile and attacks side chain\nTd more dependent on anion than on side chain lenght on imidazolium cation, but longer chain has lower Td\nSolubility of Metal Salts\nlow coordinating anions and cations in ILs have low solubilizing ability for metals or salts\nBMIM PF6 only poor at extracting Cs+, Na+, Sr2+ and Cl- from water\nBF4 better at solubilising chlorate saltes than PF6 but still very low (10E-4 wt%)\nImproved solubility with ILs with ethor or hydroxy groups\nTask specific ILs for enhanced interaction (incorporating thioethers, thiourea in sidechain of imidazolium), better at extracting Hg2+ and Cd2+ from water\nother apporach: add extractant to IL phase, e.g. crown ethers, molecules with phosphine oxide groups, calixarenes\n\n        \nelectrochemical window:\ndepending not only of molecular structure but also electrode materials, T, atmosphere, solvent, impurities etc\nsome ILs have excellent electrochemical stability\nChloroaluminates: moisture sensitive, Al relatively noble so Si, Ta and Li etc cant be depositied without Al being codeposited, but works well for Ag, Cu, Pd etc\n\n        \nElectrodeposition ofmetals in air- and water-stable ILs\nlarge electrochemical window (up to 6 V) and giving access to elements which can't be deposited from aqueous or organic solutions\nmost of ILs only have aprotic Hs\nelectrodeposition of reactive elements such as Al, Ta, Si, Se etc\n\n        \n\n        \n\n      ", "title" : "Electrodeposition from ionic liquids", "type" : "book" }, "uris" : [ "http://www.mendeley.com/documents/?uuid=dc6aee4b-7ea3-47ef-b965-a9f60d05ccff" ] } ], "mendeley" : { "previouslyFormattedCitation" : "&lt;sup&gt;20&lt;/sup&gt;" }, "properties" : { "noteIndex" : 0 }, "schema" : "https://github.com/citation-style-language/schema/raw/master/csl-citation.json" }</w:instrText>
-      </w:r>
-      <w:r>
-        <w:fldChar w:fldCharType="separate"/>
-      </w:r>
-      <w:r>
-        <w:rPr>
-          <w:noProof/>
-          <w:vertAlign w:val="superscript"/>
-        </w:rPr>
-        <w:t>20</w:t>
-      </w:r>
-      <w:r>
-        <w:fldChar w:fldCharType="end"/>
-      </w:r>
-      <w:r>
-        <w:t xml:space="preserve"> </w:t>
-      </w:r>
-      <w:r>
-        <w:t xml:space="preserve"> For most electrochemical applications, the potential window is the decisive property and ionic liquids have potential windows of up to 6 V and </w:t>
-      </w:r>
-      <w:proofErr w:type="spellStart"/>
-      <w:r>
-        <w:t>imidazolium</w:t>
-      </w:r>
-      <w:proofErr w:type="spellEnd"/>
-      <w:r>
-        <w:t xml:space="preserve"> based ionic liquids of around 4 V. The width of the potential window is not only governed by the molecular structure of the electrolyte material but also by the electrode materials used and impurities</w:t>
-      </w:r>
-      <w:r>
-        <w:t xml:space="preserve"> present in the ionic liquid</w:t>
-      </w:r>
-      <w:r>
-        <w:t xml:space="preserve"> including water</w:t>
-      </w:r>
-      <w:r>
-        <w:t>.</w:t>
-      </w:r>
-      <w:r>
-        <w:fldChar w:fldCharType="begin" w:fldLock="1"/>
-      </w:r>
-      <w:r>
-        <w:instrText>ADDIN CSL_CITATION { "citationItems" : [ { "id" : "ITEM-1", "itemData" : { "ISBN" : "9783527312399", "author" : [ { "dropping-particle" : "", "family" : "Endres", "given" : "F", "non-dropping-particle" : "", "parse-names" : false, "suffix" : "" }, { "dropping-particle" : "", "family" : "MacFarlane", "given" : "D", "non-dropping-particle" : "", "parse-names" : false, "suffix" : "" }, { "dropping-particle" : "", "family" : "Abbott", "given" : "A", "non-dropping-particle" : "", "parse-names" : false, "suffix" : "" } ], "id" : "ITEM-1", "issued" : { "date-parts" : [ [ "2008" ] ] }, "note" : "Thermal decomposition T Td\nsome up to 400degC, but gradual decomposition below Td\nimportant to analyse thermal behaviour at constant T\nTd depends on water content, impurities, flow gases, vessel material\nILs with holagen anions Td 100decC lower than BF4, PF6 and NTf2\nHalogen anion functioning as nucleophile and attacks side chain\nTd more dependent on anion than on side chain lenght on imidazolium cation, but longer chain has lower Td\nSolubility of Metal Salts\nlow coordinating anions and cations in ILs have low solubilizing ability for metals or salts\nBMIM PF6 only poor at extracting Cs+, Na+, Sr2+ and Cl- from water\nBF4 better at solubilising chlorate saltes than PF6 but still very low (10E-4 wt%)\nImproved solubility with ILs with ethor or hydroxy groups\nTask specific ILs for enhanced interaction (incorporating thioethers, thiourea in sidechain of imidazolium), better at extracting Hg2+ and Cd2+ from water\nother apporach: add extractant to IL phase, e.g. crown ethers, molecules with phosphine oxide groups, calixarenes\n\n        \nelectrochemical window:\ndepending not only of molecular structure but also electrode materials, T, atmosphere, solvent, impurities etc\nsome ILs have excellent electrochemical stability\nChloroaluminates: moisture sensitive, Al relatively noble so Si, Ta and Li etc cant be depositied without Al being codeposited, but works well for Ag, Cu, Pd etc\n\n        \nElectrodeposition ofmetals in air- and water-stable ILs\nlarge electrochemical window (up to 6 V) and giving access to elements which can't be deposited from aqueous or organic solutions\nmost of ILs only have aprotic Hs\nelectrodeposition of reactive elements such as Al, Ta, Si, Se etc\n\n        \n\n        \n\n      ", "title" : "Electrodeposition from ionic liquids", "type" : "book" }, "uris" : [ "http://www.mendeley.com/documents/?uuid=dc6aee4b-7ea3-47ef-b965-a9f60d05ccff" ] } ], "mendeley" : { "previouslyFormattedCitation" : "&lt;sup&gt;20&lt;/sup&gt;" }, "properties" : { "noteIndex" : 0 }, "schema" : "https://github.com/citation-style-language/schema/raw/master/csl-citation.json" }</w:instrText>
-      </w:r>
-      <w:r>
-        <w:fldChar w:fldCharType="separate"/>
-      </w:r>
-      <w:r>
-        <w:rPr>
-          <w:noProof/>
-          <w:vertAlign w:val="superscript"/>
-        </w:rPr>
-        <w:t>20</w:t>
-      </w:r>
-      <w:r>
-        <w:fldChar w:fldCharType="end"/>
-      </w:r>
-    </w:p>
-    <w:p>
-      <w:pPr>
         <w:pStyle w:val="Heading2"/>
         <w:numPr>
           <w:ilvl w:val="1"/>
@@ -4037,11 +3982,13 @@
         <w:spacing w:line="360" w:lineRule="auto"/>
         <w:jc w:val="both"/>
       </w:pPr>
-      <w:bookmarkStart w:id="6" w:name="_Toc372644614"/>
+      <w:bookmarkStart w:id="5" w:name="_Toc372644614"/>
+      <w:bookmarkStart w:id="6" w:name="_GoBack"/>
+      <w:bookmarkEnd w:id="6"/>
       <w:r>
         <w:t>Metal Extraction Agents</w:t>
       </w:r>
-      <w:bookmarkEnd w:id="6"/>
+      <w:bookmarkEnd w:id="5"/>
     </w:p>
     <w:p>
       <w:pPr>
@@ -4392,7 +4339,6 @@
       </w:pPr>
       <w:bookmarkStart w:id="9" w:name="_Toc372644617"/>
       <w:r>
-        <w:lastRenderedPageBreak/>
         <w:t>Lignocellulose</w:t>
       </w:r>
       <w:bookmarkEnd w:id="9"/>
@@ -4459,7 +4405,11 @@
         <w:t xml:space="preserve"> contains up to 70%</w:t>
       </w:r>
       <w:r>
-        <w:t xml:space="preserve"> of carbohydrates, but the composition varies depending on species, plant tissue and growth conditions. There are 3 types of lignocellulosic biomass, namely softwoods, hardwoods and grasses, which all differ not only in their carbohydrate content but also in the composition of their substructures lignin, cellulose and hemicellulose and are differently challenging </w:t>
+        <w:t xml:space="preserve"> of carbohydrates, but the composition varies </w:t>
+      </w:r>
+      <w:r>
+        <w:lastRenderedPageBreak/>
+        <w:t xml:space="preserve">depending on species, plant tissue and growth conditions. There are 3 types of lignocellulosic biomass, namely softwoods, hardwoods and grasses, which all differ not only in their carbohydrate content but also in the composition of their substructures lignin, cellulose and hemicellulose and are differently challenging </w:t>
       </w:r>
       <w:r>
         <w:t>for the use of bioethanol production.</w:t>
@@ -4546,14 +4496,27 @@
       <w:r>
         <w:t xml:space="preserve">Figure </w:t>
       </w:r>
-      <w:fldSimple w:instr=" SEQ Figure \* ARABIC ">
-        <w:r>
-          <w:rPr>
-            <w:noProof/>
-          </w:rPr>
-          <w:t>3</w:t>
-        </w:r>
-      </w:fldSimple>
+      <w:r>
+        <w:fldChar w:fldCharType="begin"/>
+      </w:r>
+      <w:r>
+        <w:instrText xml:space="preserve"> SEQ Figure \* ARABIC </w:instrText>
+      </w:r>
+      <w:r>
+        <w:fldChar w:fldCharType="separate"/>
+      </w:r>
+      <w:r>
+        <w:rPr>
+          <w:noProof/>
+        </w:rPr>
+        <w:t>3</w:t>
+      </w:r>
+      <w:r>
+        <w:rPr>
+          <w:noProof/>
+        </w:rPr>
+        <w:fldChar w:fldCharType="end"/>
+      </w:r>
       <w:r>
         <w:t xml:space="preserve"> Structure of lignocellulosic biomass.</w:t>
       </w:r>
@@ -4671,7 +4634,6 @@
       </w:r>
       <w:proofErr w:type="spellStart"/>
       <w:r>
-        <w:lastRenderedPageBreak/>
         <w:t>glycosidic</w:t>
       </w:r>
       <w:proofErr w:type="spellEnd"/>
@@ -4791,7 +4753,11 @@
       </w:r>
       <w:proofErr w:type="spellEnd"/>
       <w:r>
-        <w:t xml:space="preserve"> and one intermolecular hydrogen bonds, it can be converted into cellulose II which is thermodynamically more stable and contains hydrogen bonds between different sheets. The conversion can occur by swelling, dissolving and regenerating native cellulose.</w:t>
+        <w:t xml:space="preserve"> and one intermolecular hydrogen bonds, it can be converted into cellulose II which is thermodynamically more stable and </w:t>
+      </w:r>
+      <w:r>
+        <w:lastRenderedPageBreak/>
+        <w:t>contains hydrogen bonds between different sheets. The conversion can occur by swelling, dissolving and regenerating native cellulose.</w:t>
       </w:r>
       <w:r>
         <w:t xml:space="preserve"> </w:t>
@@ -4846,7 +4812,7 @@
           <v:shape id="_x0000_i1025" type="#_x0000_t75" style="width:333.5pt;height:99.85pt" o:ole="">
             <v:imagedata r:id="rId13" o:title=""/>
           </v:shape>
-          <o:OLEObject Type="Embed" ProgID="ChemDraw.Document.6.0" ShapeID="_x0000_i1025" DrawAspect="Content" ObjectID="_1453558608" r:id="rId14"/>
+          <o:OLEObject Type="Embed" ProgID="ChemDraw.Document.6.0" ShapeID="_x0000_i1025" DrawAspect="Content" ObjectID="_1455446477" r:id="rId14"/>
         </w:object>
       </w:r>
     </w:p>
@@ -4858,14 +4824,27 @@
       <w:r>
         <w:t xml:space="preserve">Figure </w:t>
       </w:r>
-      <w:fldSimple w:instr=" SEQ Figure \* ARABIC ">
-        <w:r>
-          <w:rPr>
-            <w:noProof/>
-          </w:rPr>
-          <w:t>4</w:t>
-        </w:r>
-      </w:fldSimple>
+      <w:r>
+        <w:fldChar w:fldCharType="begin"/>
+      </w:r>
+      <w:r>
+        <w:instrText xml:space="preserve"> SEQ Figure \* ARABIC </w:instrText>
+      </w:r>
+      <w:r>
+        <w:fldChar w:fldCharType="separate"/>
+      </w:r>
+      <w:r>
+        <w:rPr>
+          <w:noProof/>
+        </w:rPr>
+        <w:t>4</w:t>
+      </w:r>
+      <w:r>
+        <w:rPr>
+          <w:noProof/>
+        </w:rPr>
+        <w:fldChar w:fldCharType="end"/>
+      </w:r>
       <w:r>
         <w:t xml:space="preserve"> 1-4-</w:t>
       </w:r>
@@ -5125,11 +5104,7 @@
         <w:t xml:space="preserve"> with an irregular structure and</w:t>
       </w:r>
       <w:r>
-        <w:t xml:space="preserve"> serves as a structural </w:t>
-      </w:r>
-      <w:r>
-        <w:lastRenderedPageBreak/>
-        <w:t xml:space="preserve">reinforcement and adds water resistance. It is resilient to biological and physical attack and thus functions as a shield for </w:t>
+        <w:t xml:space="preserve"> serves as a structural reinforcement and adds water resistance. It is resilient to biological and physical attack and thus functions as a shield for </w:t>
       </w:r>
       <w:r>
         <w:t xml:space="preserve">the </w:t>
@@ -5283,7 +5258,7 @@
           <v:shape id="_x0000_i1026" type="#_x0000_t75" style="width:435.4pt;height:150.8pt" o:ole="">
             <v:imagedata r:id="rId15" o:title=""/>
           </v:shape>
-          <o:OLEObject Type="Embed" ProgID="ChemDraw.Document.6.0" ShapeID="_x0000_i1026" DrawAspect="Content" ObjectID="_1453558609" r:id="rId16"/>
+          <o:OLEObject Type="Embed" ProgID="ChemDraw.Document.6.0" ShapeID="_x0000_i1026" DrawAspect="Content" ObjectID="_1455446478" r:id="rId16"/>
         </w:object>
       </w:r>
     </w:p>
@@ -5294,14 +5269,27 @@
       <w:r>
         <w:t xml:space="preserve">Figure </w:t>
       </w:r>
-      <w:fldSimple w:instr=" SEQ Figure \* ARABIC ">
-        <w:r>
-          <w:rPr>
-            <w:noProof/>
-          </w:rPr>
-          <w:t>5</w:t>
-        </w:r>
-      </w:fldSimple>
+      <w:r>
+        <w:fldChar w:fldCharType="begin"/>
+      </w:r>
+      <w:r>
+        <w:instrText xml:space="preserve"> SEQ Figure \* ARABIC </w:instrText>
+      </w:r>
+      <w:r>
+        <w:fldChar w:fldCharType="separate"/>
+      </w:r>
+      <w:r>
+        <w:rPr>
+          <w:noProof/>
+        </w:rPr>
+        <w:t>5</w:t>
+      </w:r>
+      <w:r>
+        <w:rPr>
+          <w:noProof/>
+        </w:rPr>
+        <w:fldChar w:fldCharType="end"/>
+      </w:r>
       <w:r>
         <w:t xml:space="preserve"> Linkage units in lignin.</w:t>
       </w:r>
@@ -5567,7 +5555,7 @@
           <v:shape id="_x0000_i1027" type="#_x0000_t75" style="width:331.45pt;height:334.2pt" o:ole="">
             <v:imagedata r:id="rId17" o:title=""/>
           </v:shape>
-          <o:OLEObject Type="Embed" ProgID="ChemDraw.Document.6.0" ShapeID="_x0000_i1027" DrawAspect="Content" ObjectID="_1453558610" r:id="rId18"/>
+          <o:OLEObject Type="Embed" ProgID="ChemDraw.Document.6.0" ShapeID="_x0000_i1027" DrawAspect="Content" ObjectID="_1455446479" r:id="rId18"/>
         </w:object>
       </w:r>
     </w:p>
@@ -5578,14 +5566,27 @@
       <w:r>
         <w:t xml:space="preserve">Figure </w:t>
       </w:r>
-      <w:fldSimple w:instr=" SEQ Figure \* ARABIC ">
-        <w:r>
-          <w:rPr>
-            <w:noProof/>
-          </w:rPr>
-          <w:t>6</w:t>
-        </w:r>
-      </w:fldSimple>
+      <w:r>
+        <w:fldChar w:fldCharType="begin"/>
+      </w:r>
+      <w:r>
+        <w:instrText xml:space="preserve"> SEQ Figure \* ARABIC </w:instrText>
+      </w:r>
+      <w:r>
+        <w:fldChar w:fldCharType="separate"/>
+      </w:r>
+      <w:r>
+        <w:rPr>
+          <w:noProof/>
+        </w:rPr>
+        <w:t>6</w:t>
+      </w:r>
+      <w:r>
+        <w:rPr>
+          <w:noProof/>
+        </w:rPr>
+        <w:fldChar w:fldCharType="end"/>
+      </w:r>
       <w:r>
         <w:t xml:space="preserve"> Lignin subunits.</w:t>
       </w:r>
@@ -6097,12 +6098,7 @@
       </w:r>
       <w:proofErr w:type="spellEnd"/>
       <w:r>
-        <w:t xml:space="preserve"> in </w:t>
-      </w:r>
-      <w:bookmarkStart w:id="14" w:name="_GoBack"/>
-      <w:bookmarkEnd w:id="14"/>
-      <w:r>
-        <w:t xml:space="preserve">hot aqueous ethanol with a low concentration of acid catalyst (around 1-2%), leaving </w:t>
+        <w:t xml:space="preserve"> in hot aqueous ethanol with a low concentration of acid catalyst (around 1-2%), leaving </w:t>
       </w:r>
       <w:r>
         <w:t>the cellulose undissolved in the pulp while removing the lignin and hydrolysed hemicellulose sugars which can be recovered from the liquid fraction and separated by precipitation of the lignin upon addition of additional water.</w:t>
@@ -6409,11 +6405,11 @@
         <w:spacing w:line="360" w:lineRule="auto"/>
         <w:jc w:val="both"/>
       </w:pPr>
-      <w:bookmarkStart w:id="15" w:name="_Toc372644622"/>
+      <w:bookmarkStart w:id="14" w:name="_Toc372644622"/>
       <w:r>
         <w:t>Ionic liquid Pretreatment</w:t>
       </w:r>
-      <w:bookmarkEnd w:id="15"/>
+      <w:bookmarkEnd w:id="14"/>
     </w:p>
     <w:p>
       <w:pPr>
@@ -7405,7 +7401,15 @@
       </w:r>
       <w:proofErr w:type="spellEnd"/>
       <w:r>
-        <w:t xml:space="preserve"> anion under pretreatment conditions.</w:t>
+        <w:t xml:space="preserve"> anion under </w:t>
+      </w:r>
+      <w:proofErr w:type="spellStart"/>
+      <w:r>
+        <w:t>pretreatment</w:t>
+      </w:r>
+      <w:proofErr w:type="spellEnd"/>
+      <w:r>
+        <w:t xml:space="preserve"> conditions.</w:t>
       </w:r>
       <w:r>
         <w:fldChar w:fldCharType="begin" w:fldLock="1"/>
@@ -8157,7 +8161,15 @@
       </w:r>
       <w:proofErr w:type="spellEnd"/>
       <w:r>
-        <w:t xml:space="preserve"> ionic liquid tolerant enzymes have been successfully applied in a one-pot process of biomass deconstruction and hydrolysis; after a pretreatment of </w:t>
+        <w:t xml:space="preserve"> ionic liquid tolerant enzymes have been successfully applied in a one-pot process of biomass deconstruction and hydrolysis; after a </w:t>
+      </w:r>
+      <w:proofErr w:type="spellStart"/>
+      <w:r>
+        <w:t>pretreatment</w:t>
+      </w:r>
+      <w:proofErr w:type="spellEnd"/>
+      <w:r>
+        <w:t xml:space="preserve"> of </w:t>
       </w:r>
       <w:proofErr w:type="spellStart"/>
       <w:r>
@@ -9075,10 +9087,18 @@
         <w:t xml:space="preserve"> and 20wt% water</w:t>
       </w:r>
       <w:r>
-        <w:t xml:space="preserve"> for the pretreatment of </w:t>
+        <w:t xml:space="preserve"> for the </w:t>
       </w:r>
       <w:proofErr w:type="spellStart"/>
       <w:r>
+        <w:t>pretreatment</w:t>
+      </w:r>
+      <w:proofErr w:type="spellEnd"/>
+      <w:r>
+        <w:t xml:space="preserve"> of </w:t>
+      </w:r>
+      <w:proofErr w:type="spellStart"/>
+      <w:r>
         <w:t>miscanthus</w:t>
       </w:r>
       <w:proofErr w:type="spellEnd"/>
@@ -9105,7 +9125,15 @@
       </w:r>
       <w:proofErr w:type="spellEnd"/>
       <w:r>
-        <w:t xml:space="preserve"> anions promote decomposition of hemicellulose and xylose. Pretreatment with </w:t>
+        <w:t xml:space="preserve"> anions promote decomposition of hemicellulose and xylose. </w:t>
+      </w:r>
+      <w:proofErr w:type="spellStart"/>
+      <w:r>
+        <w:t>Pretreatment</w:t>
+      </w:r>
+      <w:proofErr w:type="spellEnd"/>
+      <w:r>
+        <w:t xml:space="preserve"> with </w:t>
       </w:r>
       <w:r>
         <w:t>[BMIM</w:t>
@@ -9794,10 +9822,18 @@
       </w:r>
       <w:proofErr w:type="gramEnd"/>
       <w:r>
-        <w:t xml:space="preserve">acetate] and using a higher pretreatment temperature (120 </w:t>
+        <w:t xml:space="preserve">acetate] and using a higher </w:t>
       </w:r>
       <w:proofErr w:type="spellStart"/>
       <w:r>
+        <w:t>pretreatment</w:t>
+      </w:r>
+      <w:proofErr w:type="spellEnd"/>
+      <w:r>
+        <w:t xml:space="preserve"> temperature (120 </w:t>
+      </w:r>
+      <w:proofErr w:type="spellStart"/>
+      <w:r>
         <w:t>vs</w:t>
       </w:r>
       <w:proofErr w:type="spellEnd"/>
@@ -9825,7 +9861,15 @@
       </w:r>
       <w:proofErr w:type="spellEnd"/>
       <w:r>
-        <w:t xml:space="preserve"> reactions were reported for pretreatment of </w:t>
+        <w:t xml:space="preserve"> reactions were reported for </w:t>
+      </w:r>
+      <w:proofErr w:type="spellStart"/>
+      <w:r>
+        <w:t>pretreatment</w:t>
+      </w:r>
+      <w:proofErr w:type="spellEnd"/>
+      <w:r>
+        <w:t xml:space="preserve"> of </w:t>
       </w:r>
       <w:proofErr w:type="spellStart"/>
       <w:r>
@@ -10055,7 +10099,21 @@
         <w:rPr>
           <w:rFonts w:cstheme="minorHAnsi"/>
         </w:rPr>
-        <w:t xml:space="preserve"> pretreatment but higher stability than lignin from milled wood.</w:t>
+        <w:t xml:space="preserve"> </w:t>
+      </w:r>
+      <w:proofErr w:type="spellStart"/>
+      <w:r>
+        <w:rPr>
+          <w:rFonts w:cstheme="minorHAnsi"/>
+        </w:rPr>
+        <w:t>pretreatment</w:t>
+      </w:r>
+      <w:proofErr w:type="spellEnd"/>
+      <w:r>
+        <w:rPr>
+          <w:rFonts w:cstheme="minorHAnsi"/>
+        </w:rPr>
+        <w:t xml:space="preserve"> but higher stability than lignin from milled wood.</w:t>
       </w:r>
       <w:r>
         <w:rPr>
@@ -11117,11 +11175,11 @@
         <w:spacing w:line="360" w:lineRule="auto"/>
         <w:jc w:val="both"/>
       </w:pPr>
-      <w:bookmarkStart w:id="16" w:name="_Toc372644623"/>
+      <w:bookmarkStart w:id="15" w:name="_Toc372644623"/>
       <w:r>
         <w:t>Fuels and Platform Chemicals from Biomass</w:t>
       </w:r>
-      <w:bookmarkEnd w:id="16"/>
+      <w:bookmarkEnd w:id="15"/>
     </w:p>
     <w:p>
       <w:pPr>
@@ -11332,14 +11390,27 @@
       <w:r>
         <w:t xml:space="preserve">Figure </w:t>
       </w:r>
-      <w:fldSimple w:instr=" SEQ Figure \* ARABIC ">
-        <w:r>
-          <w:rPr>
-            <w:noProof/>
-          </w:rPr>
-          <w:t>7</w:t>
-        </w:r>
-      </w:fldSimple>
+      <w:r>
+        <w:fldChar w:fldCharType="begin"/>
+      </w:r>
+      <w:r>
+        <w:instrText xml:space="preserve"> SEQ Figure \* ARABIC </w:instrText>
+      </w:r>
+      <w:r>
+        <w:fldChar w:fldCharType="separate"/>
+      </w:r>
+      <w:r>
+        <w:rPr>
+          <w:noProof/>
+        </w:rPr>
+        <w:t>7</w:t>
+      </w:r>
+      <w:r>
+        <w:rPr>
+          <w:noProof/>
+        </w:rPr>
+        <w:fldChar w:fldCharType="end"/>
+      </w:r>
       <w:r>
         <w:t xml:space="preserve"> Product classes potentially available from Lignin</w:t>
       </w:r>
@@ -11744,11 +11815,11 @@
         <w:spacing w:line="360" w:lineRule="auto"/>
         <w:jc w:val="both"/>
       </w:pPr>
-      <w:bookmarkStart w:id="17" w:name="_Toc372644624"/>
+      <w:bookmarkStart w:id="16" w:name="_Toc372644624"/>
       <w:r>
         <w:t>Gasification</w:t>
       </w:r>
-      <w:bookmarkEnd w:id="17"/>
+      <w:bookmarkEnd w:id="16"/>
     </w:p>
     <w:p>
       <w:pPr>
@@ -11972,11 +12043,11 @@
         <w:spacing w:line="360" w:lineRule="auto"/>
         <w:jc w:val="both"/>
       </w:pPr>
-      <w:bookmarkStart w:id="18" w:name="_Toc372644625"/>
+      <w:bookmarkStart w:id="17" w:name="_Toc372644625"/>
       <w:r>
         <w:t>Pyrolysis</w:t>
       </w:r>
-      <w:bookmarkEnd w:id="18"/>
+      <w:bookmarkEnd w:id="17"/>
     </w:p>
     <w:p>
       <w:pPr>
@@ -12537,14 +12608,27 @@
       <w:r>
         <w:t xml:space="preserve">Figure </w:t>
       </w:r>
-      <w:fldSimple w:instr=" SEQ Figure \* ARABIC ">
-        <w:r>
-          <w:rPr>
-            <w:noProof/>
-          </w:rPr>
-          <w:t>8</w:t>
-        </w:r>
-      </w:fldSimple>
+      <w:r>
+        <w:fldChar w:fldCharType="begin"/>
+      </w:r>
+      <w:r>
+        <w:instrText xml:space="preserve"> SEQ Figure \* ARABIC </w:instrText>
+      </w:r>
+      <w:r>
+        <w:fldChar w:fldCharType="separate"/>
+      </w:r>
+      <w:r>
+        <w:rPr>
+          <w:noProof/>
+        </w:rPr>
+        <w:t>8</w:t>
+      </w:r>
+      <w:r>
+        <w:rPr>
+          <w:noProof/>
+        </w:rPr>
+        <w:fldChar w:fldCharType="end"/>
+      </w:r>
       <w:r>
         <w:t xml:space="preserve"> Schematic pyrolysis of lignin and </w:t>
       </w:r>
@@ -12682,11 +12766,11 @@
         <w:spacing w:line="360" w:lineRule="auto"/>
         <w:jc w:val="both"/>
       </w:pPr>
-      <w:bookmarkStart w:id="19" w:name="_Toc372644626"/>
+      <w:bookmarkStart w:id="18" w:name="_Toc372644626"/>
       <w:r>
         <w:t>Biological and Chemical Conversion of Sugars</w:t>
       </w:r>
-      <w:bookmarkEnd w:id="19"/>
+      <w:bookmarkEnd w:id="18"/>
     </w:p>
     <w:p>
       <w:pPr>
@@ -13322,7 +13406,7 @@
         <w:spacing w:line="360" w:lineRule="auto"/>
         <w:jc w:val="both"/>
       </w:pPr>
-      <w:bookmarkStart w:id="20" w:name="_Toc372644627"/>
+      <w:bookmarkStart w:id="19" w:name="_Toc372644627"/>
       <w:r>
         <w:lastRenderedPageBreak/>
         <w:t>CCA treated wood</w:t>
@@ -13330,7 +13414,7 @@
       <w:r>
         <w:t xml:space="preserve"> and other waste woods</w:t>
       </w:r>
-      <w:bookmarkEnd w:id="20"/>
+      <w:bookmarkEnd w:id="19"/>
     </w:p>
     <w:p>
       <w:pPr>
@@ -13672,11 +13756,11 @@
         <w:spacing w:line="360" w:lineRule="auto"/>
         <w:jc w:val="both"/>
       </w:pPr>
-      <w:bookmarkStart w:id="21" w:name="_Toc372644628"/>
+      <w:bookmarkStart w:id="20" w:name="_Toc372644628"/>
       <w:r>
         <w:t>Extraction of CCA</w:t>
       </w:r>
-      <w:bookmarkEnd w:id="21"/>
+      <w:bookmarkEnd w:id="20"/>
     </w:p>
     <w:p>
       <w:pPr>
@@ -14000,7 +14084,7 @@
         <w:spacing w:line="360" w:lineRule="auto"/>
         <w:jc w:val="both"/>
       </w:pPr>
-      <w:bookmarkStart w:id="22" w:name="_Toc372644629"/>
+      <w:bookmarkStart w:id="21" w:name="_Toc372644629"/>
       <w:r>
         <w:t xml:space="preserve">CCA </w:t>
       </w:r>
@@ -14025,7 +14109,7 @@
       <w:r>
         <w:t>, Gasification and Combustion</w:t>
       </w:r>
-      <w:bookmarkEnd w:id="22"/>
+      <w:bookmarkEnd w:id="21"/>
     </w:p>
     <w:p>
       <w:pPr>
@@ -14290,11 +14374,11 @@
           <w:numId w:val="10"/>
         </w:numPr>
       </w:pPr>
-      <w:bookmarkStart w:id="23" w:name="_Toc372644630"/>
+      <w:bookmarkStart w:id="22" w:name="_Toc372644630"/>
       <w:r>
         <w:t>References</w:t>
       </w:r>
-      <w:bookmarkEnd w:id="23"/>
+      <w:bookmarkEnd w:id="22"/>
     </w:p>
     <w:p>
       <w:pPr>
@@ -25267,7 +25351,7 @@
 </file>
 
 <file path=customXml/itemProps2.xml><?xml version="1.0" encoding="utf-8"?>
-<ds:datastoreItem xmlns:ds="http://schemas.openxmlformats.org/officeDocument/2006/customXml" ds:itemID="{BFF8E55A-2FCF-4287-8F82-24A6B13D7E00}">
+<ds:datastoreItem xmlns:ds="http://schemas.openxmlformats.org/officeDocument/2006/customXml" ds:itemID="{E0049161-C7DC-48A1-B3C6-3DF46B47626F}">
   <ds:schemaRefs>
     <ds:schemaRef ds:uri="http://schemas.openxmlformats.org/officeDocument/2006/bibliography"/>
   </ds:schemaRefs>

</xml_diff>